<commit_message>
Resumen de economia termiado
</commit_message>
<xml_diff>
--- a/CuartoAño/Economia/Resumen_Modulo_1.docx
+++ b/CuartoAño/Economia/Resumen_Modulo_1.docx
@@ -15,9 +15,6 @@
         <w:tab/>
         <w:tab/>
         <w:tab/>
-      </w:r>
-      <w:r>
-        <w:rPr/>
         <w:t xml:space="preserve">RESUMEN MODULO 1 </w:t>
       </w:r>
     </w:p>
@@ -65,9 +62,6 @@
       <w:r>
         <w:rPr/>
         <w:t>(+)</w:t>
-      </w:r>
-      <w:r>
-        <w:rPr/>
         <w:tab/>
       </w:r>
     </w:p>
@@ -86,7 +80,7 @@
       </w:tblPr>
       <w:tblGrid>
         <w:gridCol w:w="3885"/>
-        <w:gridCol w:w="3705"/>
+        <w:gridCol w:w="3704"/>
       </w:tblGrid>
       <w:tr>
         <w:trPr>
@@ -113,7 +107,7 @@
               <mc:AlternateContent>
                 <mc:Choice Requires="wps">
                   <w:drawing>
-                    <wp:anchor behindDoc="0" distT="0" distB="0" distL="0" distR="0" simplePos="0" locked="0" layoutInCell="1" allowOverlap="1" relativeHeight="2">
+                    <wp:anchor behindDoc="0" distT="635" distB="1270" distL="635" distR="1270" simplePos="0" locked="0" layoutInCell="1" allowOverlap="1" relativeHeight="2">
                       <wp:simplePos x="0" y="0"/>
                       <wp:positionH relativeFrom="column">
                         <wp:posOffset>-251460</wp:posOffset>
@@ -183,8 +177,8 @@
                         <v:h position="0,@3"/>
                       </v:handles>
                     </v:shapetype>
-                    <v:shape id="shape_0" ID="Shape 1" fillcolor="#729fcf" stroked="t" o:allowincell="f" style="position:absolute;margin-left:-19.8pt;margin-top:5.35pt;width:11.95pt;height:143.95pt;mso-wrap-style:none;v-text-anchor:middle" type="_x0000_t67">
-                      <v:fill o:detectmouseclick="t" color2="#8d6030"/>
+                    <v:shape id="shape_0" ID="Shape 1" path="l-2147483631,-2147483635l-2147483631,0l-2147483629,0l-2147483629,-2147483635l-2147483622,-2147483635l-2147483632,-2147483623xe" fillcolor="#729fcf" stroked="t" o:allowincell="f" style="position:absolute;margin-left:-19.8pt;margin-top:5.35pt;width:11.95pt;height:143.95pt;mso-wrap-style:none;v-text-anchor:middle" type="_x0000_t67">
+                      <v:fill o:detectmouseclick="t" type="solid" color2="#8d6030"/>
                       <v:stroke color="#3465a4" joinstyle="round" endcap="flat"/>
                       <w10:wrap type="none"/>
                     </v:shape>
@@ -194,7 +188,7 @@
               <mc:AlternateContent>
                 <mc:Choice Requires="wps">
                   <w:drawing>
-                    <wp:anchor behindDoc="0" distT="0" distB="0" distL="0" distR="0" simplePos="0" locked="0" layoutInCell="1" allowOverlap="1" relativeHeight="3">
+                    <wp:anchor behindDoc="0" distT="635" distB="1270" distL="635" distR="1270" simplePos="0" locked="0" layoutInCell="1" allowOverlap="1" relativeHeight="3">
                       <wp:simplePos x="0" y="0"/>
                       <wp:positionH relativeFrom="column">
                         <wp:posOffset>4872990</wp:posOffset>
@@ -245,8 +239,8 @@
                 </mc:Choice>
                 <mc:Fallback>
                   <w:pict>
-                    <v:shape id="shape_0" ID="Shape 2" fillcolor="#729fcf" stroked="t" o:allowincell="f" style="position:absolute;margin-left:383.7pt;margin-top:6.1pt;width:11.95pt;height:143.95pt;mso-wrap-style:none;v-text-anchor:middle" type="_x0000_t67">
-                      <v:fill o:detectmouseclick="t" color2="#8d6030"/>
+                    <v:shape id="shape_0" ID="Shape 2" path="l-2147483631,-2147483635l-2147483631,0l-2147483629,0l-2147483629,-2147483635l-2147483622,-2147483635l-2147483632,-2147483623xe" fillcolor="#729fcf" stroked="t" o:allowincell="f" style="position:absolute;margin-left:383.7pt;margin-top:6.1pt;width:11.95pt;height:143.95pt;mso-wrap-style:none;v-text-anchor:middle" type="_x0000_t67">
+                      <v:fill o:detectmouseclick="t" type="solid" color2="#8d6030"/>
                       <v:stroke color="#3465a4" joinstyle="round" endcap="flat"/>
                       <w10:wrap type="none"/>
                     </v:shape>
@@ -330,7 +324,7 @@
         </w:tc>
         <w:tc>
           <w:tcPr>
-            <w:tcW w:w="3705" w:type="dxa"/>
+            <w:tcW w:w="3704" w:type="dxa"/>
             <w:tcBorders>
               <w:top w:val="single" w:sz="4" w:space="0" w:color="000000"/>
               <w:start w:val="single" w:sz="4" w:space="0" w:color="000000"/>
@@ -393,7 +387,7 @@
         </w:tc>
         <w:tc>
           <w:tcPr>
-            <w:tcW w:w="3705" w:type="dxa"/>
+            <w:tcW w:w="3704" w:type="dxa"/>
             <w:tcBorders>
               <w:start w:val="single" w:sz="4" w:space="0" w:color="000000"/>
               <w:bottom w:val="single" w:sz="4" w:space="0" w:color="000000"/>
@@ -727,8 +721,1386 @@
         <w:rPr/>
       </w:pPr>
       <w:r>
-        <w:rPr/>
-        <w:t>Devengado= cuando ocurre la venta no cuando tenes o pagas la plata realmente</w:t>
+        <w:rPr>
+          <w:b/>
+          <w:bCs/>
+          <w:i/>
+          <w:iCs/>
+        </w:rPr>
+        <w:t>Devengado</w:t>
+      </w:r>
+      <w:r>
+        <w:rPr/>
+        <w:t>= cuando ocurre la venta no cuando tenes o pagas la plata realmente</w:t>
+      </w:r>
+    </w:p>
+    <w:p>
+      <w:pPr>
+        <w:pStyle w:val="Normal"/>
+        <w:bidi w:val="0"/>
+        <w:jc w:val="start"/>
+        <w:rPr/>
+      </w:pPr>
+      <w:r>
+        <w:rPr/>
+      </w:r>
+    </w:p>
+    <w:p>
+      <w:pPr>
+        <w:pStyle w:val="Normal"/>
+        <w:bidi w:val="0"/>
+        <w:jc w:val="start"/>
+        <w:rPr/>
+      </w:pPr>
+      <w:r>
+        <w:rPr>
+          <w:b/>
+          <w:bCs/>
+          <w:i/>
+          <w:iCs/>
+        </w:rPr>
+        <w:t>Rendimiento:</w:t>
+      </w:r>
+      <w:r>
+        <w:rPr/>
+        <w:t xml:space="preserve"> ROI= Utilidad/inversion</w:t>
+        <w:tab/>
+        <w:tab/>
+        <w:t>ROA= utilidad/activo → por cada peso que invertis sacas este % de rendimiento</w:t>
+      </w:r>
+    </w:p>
+    <w:p>
+      <w:pPr>
+        <w:pStyle w:val="Normal"/>
+        <w:bidi w:val="0"/>
+        <w:jc w:val="start"/>
+        <w:rPr/>
+      </w:pPr>
+      <w:r>
+        <w:rPr>
+          <w:b/>
+          <w:bCs/>
+          <w:i/>
+          <w:iCs/>
+        </w:rPr>
+        <w:t xml:space="preserve">Rentabilidad: </w:t>
+      </w:r>
+      <w:r>
+        <w:rPr/>
+        <w:t>ROE= utilidad neta/patrimonio neto</w:t>
+      </w:r>
+    </w:p>
+    <w:p>
+      <w:pPr>
+        <w:pStyle w:val="Normal"/>
+        <w:bidi w:val="0"/>
+        <w:jc w:val="start"/>
+        <w:rPr/>
+      </w:pPr>
+      <w:r>
+        <w:rPr/>
+      </w:r>
+    </w:p>
+    <w:p>
+      <w:pPr>
+        <w:pStyle w:val="Normal"/>
+        <w:bidi w:val="0"/>
+        <w:jc w:val="start"/>
+        <w:rPr/>
+      </w:pPr>
+      <w:r>
+        <w:rPr>
+          <w:b/>
+          <w:bCs/>
+          <w:i/>
+          <w:iCs/>
+        </w:rPr>
+        <w:t>Percibido</w:t>
+      </w:r>
+      <w:r>
+        <w:rPr/>
+        <w:t>= cuando cobras o pagas</w:t>
+      </w:r>
+    </w:p>
+    <w:p>
+      <w:pPr>
+        <w:pStyle w:val="Normal"/>
+        <w:bidi w:val="0"/>
+        <w:jc w:val="start"/>
+        <w:rPr/>
+      </w:pPr>
+      <w:r>
+        <w:rPr>
+          <w:b/>
+          <w:bCs/>
+          <w:i/>
+          <w:iCs/>
+        </w:rPr>
+        <w:t>Viabilidad economica</w:t>
+      </w:r>
+      <w:r>
+        <w:rPr/>
+        <w:t>= la actividad genera ganancias (ingresos&gt;ganacia)</w:t>
+      </w:r>
+    </w:p>
+    <w:p>
+      <w:pPr>
+        <w:pStyle w:val="Normal"/>
+        <w:bidi w:val="0"/>
+        <w:jc w:val="start"/>
+        <w:rPr/>
+      </w:pPr>
+      <w:r>
+        <w:rPr>
+          <w:b/>
+          <w:bCs/>
+          <w:i/>
+          <w:iCs/>
+        </w:rPr>
+        <w:t>Viabilida financiera</w:t>
+      </w:r>
+      <w:r>
+        <w:rPr/>
+        <w:t>= La empresa tiene capacidad para cumplir con sus pagos a tiempo aunque los resultados economicos seam positivos o negativos.</w:t>
+      </w:r>
+    </w:p>
+    <w:p>
+      <w:pPr>
+        <w:pStyle w:val="Normal"/>
+        <w:bidi w:val="0"/>
+        <w:jc w:val="start"/>
+        <w:rPr/>
+      </w:pPr>
+      <w:r>
+        <w:rPr>
+          <w:b/>
+          <w:bCs/>
+          <w:i/>
+          <w:iCs/>
+        </w:rPr>
+        <w:t>Amortizacion</w:t>
+      </w:r>
+      <w:r>
+        <w:rPr/>
+        <w:t xml:space="preserve"> = Es el valor que van perdiendo los activos. Se basa en ponerle una vida util al activo y va perdiendo valor con el paso del tiempo. Es cuantificable</w:t>
+      </w:r>
+    </w:p>
+    <w:p>
+      <w:pPr>
+        <w:pStyle w:val="Normal"/>
+        <w:bidi w:val="0"/>
+        <w:jc w:val="start"/>
+        <w:rPr/>
+      </w:pPr>
+      <w:r>
+        <w:rPr>
+          <w:b/>
+          <w:bCs/>
+          <w:i/>
+          <w:iCs/>
+        </w:rPr>
+        <w:t xml:space="preserve">Cash Flow </w:t>
+      </w:r>
+      <w:r>
+        <w:rPr/>
+        <w:t>= es como el estado de resultados pero percibido, es decir, solo movimientos reales de dinero y no promesas de cobro o deuda</w:t>
+      </w:r>
+    </w:p>
+    <w:p>
+      <w:pPr>
+        <w:pStyle w:val="Normal"/>
+        <w:bidi w:val="0"/>
+        <w:jc w:val="start"/>
+        <w:rPr/>
+      </w:pPr>
+      <w:r>
+        <w:rPr/>
+      </w:r>
+    </w:p>
+    <w:p>
+      <w:pPr>
+        <w:pStyle w:val="Normal"/>
+        <w:bidi w:val="0"/>
+        <w:jc w:val="start"/>
+        <w:rPr/>
+      </w:pPr>
+      <w:r>
+        <w:rPr>
+          <w:b/>
+          <w:bCs/>
+          <w:i/>
+          <w:iCs/>
+        </w:rPr>
+        <w:t xml:space="preserve">Emprender </w:t>
+      </w:r>
+      <w:r>
+        <w:rPr/>
+        <w:t>= nuevo proyecto empresarial</w:t>
+      </w:r>
+    </w:p>
+    <w:p>
+      <w:pPr>
+        <w:pStyle w:val="Normal"/>
+        <w:bidi w:val="0"/>
+        <w:jc w:val="start"/>
+        <w:rPr/>
+      </w:pPr>
+      <w:r>
+        <w:rPr>
+          <w:b/>
+          <w:bCs/>
+          <w:i/>
+          <w:iCs/>
+        </w:rPr>
+        <w:t>Startup</w:t>
+      </w:r>
+      <w:r>
+        <w:rPr/>
+        <w:t xml:space="preserve"> = Empresa pequenia de reciente creacion y relacionada con lo tecnologico. Se caracterizan por prueba y error, mucha incertidumbre, crecimiento exponencial. 80% suelen fracasar (death valley).</w:t>
+      </w:r>
+    </w:p>
+    <w:p>
+      <w:pPr>
+        <w:pStyle w:val="Normal"/>
+        <w:bidi w:val="0"/>
+        <w:jc w:val="start"/>
+        <w:rPr/>
+      </w:pPr>
+      <w:r>
+        <w:rPr>
+          <w:b/>
+          <w:bCs/>
+          <w:i/>
+          <w:iCs/>
+        </w:rPr>
+        <w:t>Incubadoras</w:t>
+      </w:r>
+      <w:r>
+        <w:rPr/>
+        <w:t xml:space="preserve"> = Te dan capacitacion, espacio fisico, es mas al principio.</w:t>
+      </w:r>
+    </w:p>
+    <w:p>
+      <w:pPr>
+        <w:pStyle w:val="Normal"/>
+        <w:bidi w:val="0"/>
+        <w:jc w:val="start"/>
+        <w:rPr/>
+      </w:pPr>
+      <w:r>
+        <w:rPr>
+          <w:b/>
+          <w:bCs/>
+          <w:i/>
+          <w:iCs/>
+        </w:rPr>
+        <w:t>Aceleradora</w:t>
+      </w:r>
+      <w:r>
+        <w:rPr/>
+        <w:t xml:space="preserve"> = Inversiones para darle estabilidad</w:t>
+      </w:r>
+    </w:p>
+    <w:p>
+      <w:pPr>
+        <w:pStyle w:val="Normal"/>
+        <w:bidi w:val="0"/>
+        <w:jc w:val="start"/>
+        <w:rPr/>
+      </w:pPr>
+      <w:r>
+        <w:rPr>
+          <w:b/>
+          <w:bCs/>
+          <w:i/>
+          <w:iCs/>
+        </w:rPr>
+        <w:t>Unicornios</w:t>
+      </w:r>
+      <w:r>
+        <w:rPr/>
+        <w:t xml:space="preserve"> = Startups tecnologicas que valen mas de 1000 millones</w:t>
+      </w:r>
+    </w:p>
+    <w:p>
+      <w:pPr>
+        <w:pStyle w:val="Normal"/>
+        <w:bidi w:val="0"/>
+        <w:jc w:val="start"/>
+        <w:rPr/>
+      </w:pPr>
+      <w:r>
+        <w:rPr>
+          <w:b/>
+          <w:bCs/>
+          <w:i/>
+          <w:iCs/>
+        </w:rPr>
+        <w:t xml:space="preserve">Ecosistema emprendedor </w:t>
+      </w:r>
+      <w:r>
+        <w:rPr/>
+        <w:t>= se configura con politicas publicas e inversion publica(estado). Inversion privada y soporte de crecimiento</w:t>
+      </w:r>
+    </w:p>
+    <w:p>
+      <w:pPr>
+        <w:pStyle w:val="Normal"/>
+        <w:bidi w:val="0"/>
+        <w:jc w:val="start"/>
+        <w:rPr/>
+      </w:pPr>
+      <w:r>
+        <w:rPr>
+          <w:b/>
+          <w:bCs/>
+          <w:i/>
+          <w:iCs/>
+        </w:rPr>
+        <w:t xml:space="preserve">BootStrapping </w:t>
+      </w:r>
+      <w:r>
+        <w:rPr/>
+        <w:t>= Pones todo vos (plata o recursos)</w:t>
+      </w:r>
+    </w:p>
+    <w:p>
+      <w:pPr>
+        <w:pStyle w:val="Normal"/>
+        <w:bidi w:val="0"/>
+        <w:jc w:val="start"/>
+        <w:rPr/>
+      </w:pPr>
+      <w:r>
+        <w:rPr>
+          <w:b/>
+          <w:bCs/>
+          <w:i/>
+          <w:iCs/>
+        </w:rPr>
+        <w:t xml:space="preserve">Seed Capital </w:t>
+      </w:r>
+      <w:r>
+        <w:rPr/>
+        <w:t>= Dinero recaudado para comenzar a desarrollar una idea para un negocio o un nuevo producto. Hay 3 tipos:</w:t>
+      </w:r>
+    </w:p>
+    <w:p>
+      <w:pPr>
+        <w:pStyle w:val="Normal"/>
+        <w:numPr>
+          <w:ilvl w:val="0"/>
+          <w:numId w:val="1"/>
+        </w:numPr>
+        <w:bidi w:val="0"/>
+        <w:jc w:val="start"/>
+        <w:rPr/>
+      </w:pPr>
+      <w:r>
+        <w:rPr/>
+        <w:t xml:space="preserve">FFF capital = familiares, amigos y personas cercanas </w:t>
+      </w:r>
+    </w:p>
+    <w:p>
+      <w:pPr>
+        <w:pStyle w:val="Normal"/>
+        <w:numPr>
+          <w:ilvl w:val="0"/>
+          <w:numId w:val="1"/>
+        </w:numPr>
+        <w:bidi w:val="0"/>
+        <w:jc w:val="start"/>
+        <w:rPr/>
+      </w:pPr>
+      <w:r>
+        <w:rPr/>
+        <w:t>Angel inversor = inversor con plata o recursos que le sobran</w:t>
+      </w:r>
+    </w:p>
+    <w:p>
+      <w:pPr>
+        <w:pStyle w:val="Normal"/>
+        <w:numPr>
+          <w:ilvl w:val="0"/>
+          <w:numId w:val="1"/>
+        </w:numPr>
+        <w:bidi w:val="0"/>
+        <w:jc w:val="start"/>
+        <w:rPr/>
+      </w:pPr>
+      <w:r>
+        <w:rPr/>
+        <w:t xml:space="preserve">Venture capital </w:t>
+      </w:r>
+      <w:r>
+        <w:rPr/>
+        <w:t>= creo que te dan guita y se quedan con parte de la empresa</w:t>
+      </w:r>
+    </w:p>
+    <w:p>
+      <w:pPr>
+        <w:pStyle w:val="Normal"/>
+        <w:bidi w:val="0"/>
+        <w:jc w:val="start"/>
+        <w:rPr/>
+      </w:pPr>
+      <w:r>
+        <w:rPr>
+          <w:b/>
+          <w:bCs/>
+          <w:i/>
+          <w:iCs/>
+        </w:rPr>
+        <w:t xml:space="preserve">MVP (producto minimo variable) </w:t>
+      </w:r>
+      <w:r>
+        <w:rPr/>
+        <w:t xml:space="preserve"> = version del producto que permite testear el mercado para luego modificar el producto a medida que aprendes. Ejemplo del auto</w:t>
+      </w:r>
+    </w:p>
+    <w:p>
+      <w:pPr>
+        <w:pStyle w:val="Normal"/>
+        <w:bidi w:val="0"/>
+        <w:jc w:val="start"/>
+        <w:rPr/>
+      </w:pPr>
+      <w:r>
+        <w:rPr/>
+        <w:tab/>
+        <w:t>Rueda → Esta mal</w:t>
+      </w:r>
+    </w:p>
+    <w:p>
+      <w:pPr>
+        <w:pStyle w:val="Normal"/>
+        <w:bidi w:val="0"/>
+        <w:jc w:val="start"/>
+        <w:rPr/>
+      </w:pPr>
+      <w:r>
+        <w:rPr/>
+        <w:tab/>
+        <w:t>Patineta → Esta perfecto</w:t>
+      </w:r>
+    </w:p>
+    <w:p>
+      <w:pPr>
+        <w:pStyle w:val="Normal"/>
+        <w:bidi w:val="0"/>
+        <w:jc w:val="start"/>
+        <w:rPr/>
+      </w:pPr>
+      <w:r>
+        <w:rPr/>
+        <w:t xml:space="preserve"> </w:t>
+      </w:r>
+      <w:r>
+        <w:rPr>
+          <w:b/>
+          <w:bCs/>
+          <w:i/>
+          <w:iCs/>
+        </w:rPr>
+        <w:t xml:space="preserve">Early adopters </w:t>
+      </w:r>
+      <w:r>
+        <w:rPr/>
+        <w:t>= Grupo de consumidores pioneros en el uso o adquisicion de una nueva tecnologia (13,5%)</w:t>
+      </w:r>
+    </w:p>
+    <w:p>
+      <w:pPr>
+        <w:pStyle w:val="Normal"/>
+        <w:bidi w:val="0"/>
+        <w:jc w:val="start"/>
+        <w:rPr/>
+      </w:pPr>
+      <w:r>
+        <w:rPr>
+          <w:b/>
+          <w:bCs/>
+          <w:i/>
+          <w:iCs/>
+        </w:rPr>
+        <w:t>Pivotear</w:t>
+      </w:r>
+      <w:r>
+        <w:rPr/>
+        <w:t xml:space="preserve"> = cambio importante, de manera estructurada sobre el producto</w:t>
+      </w:r>
+    </w:p>
+    <w:p>
+      <w:pPr>
+        <w:pStyle w:val="Normal"/>
+        <w:bidi w:val="0"/>
+        <w:jc w:val="start"/>
+        <w:rPr/>
+      </w:pPr>
+      <w:r>
+        <w:rPr>
+          <w:b/>
+          <w:bCs/>
+          <w:i/>
+          <w:iCs/>
+        </w:rPr>
+        <w:t>Escalar</w:t>
+      </w:r>
+      <w:r>
+        <w:rPr/>
+        <w:t xml:space="preserve"> = Hacer que el emprendimiento crezca rapido sin perder eficiencia y manteniendo costos bajo control.</w:t>
+      </w:r>
+    </w:p>
+    <w:p>
+      <w:pPr>
+        <w:pStyle w:val="Normal"/>
+        <w:bidi w:val="0"/>
+        <w:jc w:val="start"/>
+        <w:rPr>
+          <w:b/>
+          <w:bCs/>
+          <w:i/>
+          <w:i/>
+          <w:iCs/>
+        </w:rPr>
+      </w:pPr>
+      <w:r>
+        <w:rPr>
+          <w:b/>
+          <w:bCs/>
+          <w:i/>
+          <w:iCs/>
+        </w:rPr>
+        <w:t>Analisis del contexto de negocios</w:t>
+      </w:r>
+    </w:p>
+    <w:p>
+      <w:pPr>
+        <w:pStyle w:val="Normal"/>
+        <w:numPr>
+          <w:ilvl w:val="0"/>
+          <w:numId w:val="2"/>
+        </w:numPr>
+        <w:bidi w:val="0"/>
+        <w:jc w:val="start"/>
+        <w:rPr/>
+      </w:pPr>
+      <w:r>
+        <w:rPr/>
+        <w:t>Micro</w:t>
+      </w:r>
+    </w:p>
+    <w:p>
+      <w:pPr>
+        <w:pStyle w:val="Normal"/>
+        <w:numPr>
+          <w:ilvl w:val="0"/>
+          <w:numId w:val="2"/>
+        </w:numPr>
+        <w:bidi w:val="0"/>
+        <w:jc w:val="start"/>
+        <w:rPr/>
+      </w:pPr>
+      <w:r>
+        <w:rPr/>
+        <w:t>Macro → PEST (politico(como te afectan las leyes),economico(inflacion,capacidad de ahorro),social(valores,costumbres) y tecnologico)</w:t>
+      </w:r>
+    </w:p>
+    <w:p>
+      <w:pPr>
+        <w:pStyle w:val="Normal"/>
+        <w:bidi w:val="0"/>
+        <w:jc w:val="start"/>
+        <w:rPr/>
+      </w:pPr>
+      <w:r>
+        <w:rPr>
+          <w:b/>
+          <w:bCs/>
+          <w:i/>
+          <w:iCs/>
+        </w:rPr>
+        <w:t>Fuerzas competitivas de porter</w:t>
+      </w:r>
+      <w:r>
+        <w:rPr/>
+        <w:t xml:space="preserve"> = competidores potenciales, actuales, sustitutos, proovedores y clientes. Mide el grado de rivalidad, las barreras de ingreso, si son sustituibles los productos,etc.</w:t>
+      </w:r>
+    </w:p>
+    <w:p>
+      <w:pPr>
+        <w:pStyle w:val="Normal"/>
+        <w:bidi w:val="0"/>
+        <w:jc w:val="start"/>
+        <w:rPr/>
+      </w:pPr>
+      <w:r>
+        <w:rPr>
+          <w:b/>
+          <w:bCs/>
+          <w:i/>
+          <w:iCs/>
+        </w:rPr>
+        <w:t>Barrera de salida alta</w:t>
+      </w:r>
+      <w:r>
+        <w:rPr/>
+        <w:t xml:space="preserve"> → Riesgo, si tenes activos es dificil de desprenderse de ellos por ejemplo un depto</w:t>
+      </w:r>
+    </w:p>
+    <w:p>
+      <w:pPr>
+        <w:pStyle w:val="Normal"/>
+        <w:bidi w:val="0"/>
+        <w:jc w:val="start"/>
+        <w:rPr/>
+      </w:pPr>
+      <w:r>
+        <w:rPr>
+          <w:b/>
+          <w:bCs/>
+          <w:i/>
+          <w:iCs/>
+        </w:rPr>
+        <w:t xml:space="preserve">Barrera de entrada alta </w:t>
+      </w:r>
+      <w:r>
+        <w:rPr/>
+        <w:t>→ Te habla de rentabilidad</w:t>
+      </w:r>
+    </w:p>
+    <w:p>
+      <w:pPr>
+        <w:pStyle w:val="Normal"/>
+        <w:bidi w:val="0"/>
+        <w:jc w:val="start"/>
+        <w:rPr/>
+      </w:pPr>
+      <w:r>
+        <w:rPr>
+          <w:b/>
+          <w:bCs/>
+          <w:i/>
+          <w:iCs/>
+        </w:rPr>
+        <w:t>Mejor escenario</w:t>
+      </w:r>
+      <w:r>
+        <w:rPr/>
+        <w:t xml:space="preserve"> = barreras de entrada alta y de salida baja</w:t>
+      </w:r>
+    </w:p>
+    <w:p>
+      <w:pPr>
+        <w:pStyle w:val="Normal"/>
+        <w:bidi w:val="0"/>
+        <w:jc w:val="start"/>
+        <w:rPr/>
+      </w:pPr>
+      <w:r>
+        <w:rPr>
+          <w:b/>
+          <w:bCs/>
+          <w:i/>
+          <w:iCs/>
+        </w:rPr>
+        <w:t>Stackeholder</w:t>
+      </w:r>
+      <w:r>
+        <w:rPr/>
+        <w:t xml:space="preserve"> = Partes interesadas que tienen relacion con la empresa (pueden afectar o ser afectadas)</w:t>
+      </w:r>
+    </w:p>
+    <w:p>
+      <w:pPr>
+        <w:pStyle w:val="Normal"/>
+        <w:bidi w:val="0"/>
+        <w:jc w:val="start"/>
+        <w:rPr/>
+      </w:pPr>
+      <w:r>
+        <w:rPr>
+          <w:b/>
+          <w:bCs/>
+          <w:i/>
+          <w:iCs/>
+        </w:rPr>
+        <w:t>FODA</w:t>
+      </w:r>
+      <w:r>
+        <w:rPr/>
+        <w:t xml:space="preserve"> = Resume el analisis interno y externo:</w:t>
+      </w:r>
+    </w:p>
+    <w:p>
+      <w:pPr>
+        <w:pStyle w:val="Normal"/>
+        <w:numPr>
+          <w:ilvl w:val="0"/>
+          <w:numId w:val="3"/>
+        </w:numPr>
+        <w:bidi w:val="0"/>
+        <w:jc w:val="start"/>
+        <w:rPr/>
+      </w:pPr>
+      <w:r>
+        <w:rPr/>
+        <w:t>Interno = debilidades y fortalezas</w:t>
+      </w:r>
+    </w:p>
+    <w:p>
+      <w:pPr>
+        <w:pStyle w:val="Normal"/>
+        <w:numPr>
+          <w:ilvl w:val="0"/>
+          <w:numId w:val="3"/>
+        </w:numPr>
+        <w:bidi w:val="0"/>
+        <w:jc w:val="start"/>
+        <w:rPr/>
+      </w:pPr>
+      <w:r>
+        <w:rPr/>
+        <w:t>Externo = oportunidades y amenazas</w:t>
+      </w:r>
+    </w:p>
+    <w:p>
+      <w:pPr>
+        <w:pStyle w:val="Normal"/>
+        <w:bidi w:val="0"/>
+        <w:jc w:val="start"/>
+        <w:rPr/>
+      </w:pPr>
+      <w:r>
+        <w:rPr>
+          <w:b/>
+          <w:bCs/>
+          <w:i/>
+          <w:iCs/>
+        </w:rPr>
+        <w:t xml:space="preserve">Factores criticos de éxito </w:t>
+      </w:r>
+      <w:r>
+        <w:rPr/>
+        <w:t xml:space="preserve">= Factores que la empresa debe hacer bien para obtener una vventaja sobre las otras empresas. </w:t>
+      </w:r>
+    </w:p>
+    <w:p>
+      <w:pPr>
+        <w:pStyle w:val="Normal"/>
+        <w:bidi w:val="0"/>
+        <w:jc w:val="start"/>
+        <w:rPr/>
+      </w:pPr>
+      <w:r>
+        <w:rPr>
+          <w:b/>
+          <w:bCs/>
+          <w:i/>
+          <w:iCs/>
+        </w:rPr>
+        <w:t>Datos de mercado</w:t>
+      </w:r>
+      <w:r>
+        <w:rPr/>
+        <w:t xml:space="preserve"> = Tamanio (U y dinero), crecimiento,participacion,consumo per capita.</w:t>
+      </w:r>
+    </w:p>
+    <w:p>
+      <w:pPr>
+        <w:pStyle w:val="Normal"/>
+        <w:bidi w:val="0"/>
+        <w:jc w:val="start"/>
+        <w:rPr/>
+      </w:pPr>
+      <w:r>
+        <w:rPr>
+          <w:b/>
+          <w:bCs/>
+          <w:i/>
+          <w:iCs/>
+        </w:rPr>
+        <w:t xml:space="preserve">Planeamiento Estrategico </w:t>
+      </w:r>
+      <w:r>
+        <w:rPr/>
+        <w:t>= nos lleva del presente al futuro</w:t>
+      </w:r>
+    </w:p>
+    <w:p>
+      <w:pPr>
+        <w:pStyle w:val="Normal"/>
+        <w:numPr>
+          <w:ilvl w:val="0"/>
+          <w:numId w:val="4"/>
+        </w:numPr>
+        <w:bidi w:val="0"/>
+        <w:jc w:val="start"/>
+        <w:rPr/>
+      </w:pPr>
+      <w:r>
+        <w:rPr/>
+        <w:t>vision = futuro proyectado, aca estan los objetivos</w:t>
+      </w:r>
+    </w:p>
+    <w:p>
+      <w:pPr>
+        <w:pStyle w:val="Normal"/>
+        <w:numPr>
+          <w:ilvl w:val="0"/>
+          <w:numId w:val="4"/>
+        </w:numPr>
+        <w:bidi w:val="0"/>
+        <w:jc w:val="start"/>
+        <w:rPr/>
+      </w:pPr>
+      <w:r>
+        <w:rPr/>
+        <w:t>Mision = lo que vamos a hacer para llegar a lo proyectado. Define el negocio</w:t>
+      </w:r>
+    </w:p>
+    <w:p>
+      <w:pPr>
+        <w:pStyle w:val="Normal"/>
+        <w:bidi w:val="0"/>
+        <w:jc w:val="start"/>
+        <w:rPr/>
+      </w:pPr>
+      <w:r>
+        <w:rPr>
+          <w:b/>
+          <w:bCs/>
+          <w:i/>
+          <w:iCs/>
+        </w:rPr>
+        <w:t>Estrategia</w:t>
+      </w:r>
+      <w:r>
+        <w:rPr/>
+        <w:t xml:space="preserve"> = Es lo que te lleva  a alcanzar los objetivos. Puede haber muchas pero elegis 1 hasta que algo te haga cambiarla. Hay que imaginarse un escenario para asi elegir la mjor estrategia, si este cambia, cambias las estrategias.</w:t>
+      </w:r>
+    </w:p>
+    <w:p>
+      <w:pPr>
+        <w:pStyle w:val="Normal"/>
+        <w:bidi w:val="0"/>
+        <w:jc w:val="start"/>
+        <w:rPr/>
+      </w:pPr>
+      <w:r>
+        <w:rPr>
+          <w:b/>
+          <w:bCs/>
+          <w:i/>
+          <w:iCs/>
+        </w:rPr>
+        <w:t>Modelo de negocios</w:t>
+      </w:r>
+      <w:r>
+        <w:rPr/>
+        <w:t>= Resumen de como una empresa planea servir a sus clientes y con esto generar ingresos. Inlcuye:</w:t>
+      </w:r>
+    </w:p>
+    <w:p>
+      <w:pPr>
+        <w:pStyle w:val="Normal"/>
+        <w:numPr>
+          <w:ilvl w:val="0"/>
+          <w:numId w:val="5"/>
+        </w:numPr>
+        <w:bidi w:val="0"/>
+        <w:jc w:val="start"/>
+        <w:rPr/>
+      </w:pPr>
+      <w:r>
+        <w:rPr/>
+        <w:t>Propuesta de valor = diferencia con la competencia</w:t>
+      </w:r>
+    </w:p>
+    <w:p>
+      <w:pPr>
+        <w:pStyle w:val="Normal"/>
+        <w:numPr>
+          <w:ilvl w:val="0"/>
+          <w:numId w:val="5"/>
+        </w:numPr>
+        <w:bidi w:val="0"/>
+        <w:jc w:val="start"/>
+        <w:rPr/>
+      </w:pPr>
+      <w:r>
+        <w:rPr/>
+        <w:t>Segmento de mercado = a que tipo de personas va dirigido el producto</w:t>
+      </w:r>
+    </w:p>
+    <w:p>
+      <w:pPr>
+        <w:pStyle w:val="Normal"/>
+        <w:numPr>
+          <w:ilvl w:val="0"/>
+          <w:numId w:val="5"/>
+        </w:numPr>
+        <w:bidi w:val="0"/>
+        <w:jc w:val="start"/>
+        <w:rPr/>
+      </w:pPr>
+      <w:r>
+        <w:rPr/>
+        <w:t>Canales = como hacemos que llegue el producto a los clientes</w:t>
+      </w:r>
+    </w:p>
+    <w:p>
+      <w:pPr>
+        <w:pStyle w:val="Normal"/>
+        <w:numPr>
+          <w:ilvl w:val="0"/>
+          <w:numId w:val="5"/>
+        </w:numPr>
+        <w:bidi w:val="0"/>
+        <w:jc w:val="start"/>
+        <w:rPr/>
+      </w:pPr>
+      <w:r>
+        <w:rPr/>
+        <w:t>Relacion con los clientes = como mantenerlos, hacerlos crecer, etc</w:t>
+      </w:r>
+    </w:p>
+    <w:p>
+      <w:pPr>
+        <w:pStyle w:val="Normal"/>
+        <w:numPr>
+          <w:ilvl w:val="0"/>
+          <w:numId w:val="5"/>
+        </w:numPr>
+        <w:bidi w:val="0"/>
+        <w:jc w:val="start"/>
+        <w:rPr/>
+      </w:pPr>
+      <w:r>
+        <w:rPr/>
+        <w:t>Monetizacion = Precio, formas de pago</w:t>
+      </w:r>
+    </w:p>
+    <w:p>
+      <w:pPr>
+        <w:pStyle w:val="Normal"/>
+        <w:numPr>
+          <w:ilvl w:val="0"/>
+          <w:numId w:val="5"/>
+        </w:numPr>
+        <w:bidi w:val="0"/>
+        <w:jc w:val="start"/>
+        <w:rPr/>
+      </w:pPr>
+      <w:r>
+        <w:rPr/>
+        <w:t>Recursos clave = Elementos imprescindibles para que el modelo funcione</w:t>
+      </w:r>
+    </w:p>
+    <w:p>
+      <w:pPr>
+        <w:pStyle w:val="Normal"/>
+        <w:numPr>
+          <w:ilvl w:val="0"/>
+          <w:numId w:val="5"/>
+        </w:numPr>
+        <w:bidi w:val="0"/>
+        <w:jc w:val="start"/>
+        <w:rPr/>
+      </w:pPr>
+      <w:r>
+        <w:rPr/>
+        <w:t xml:space="preserve">Actividades clave = Actividades imprescindibles para que la empresa funcione </w:t>
+      </w:r>
+    </w:p>
+    <w:p>
+      <w:pPr>
+        <w:pStyle w:val="Normal"/>
+        <w:numPr>
+          <w:ilvl w:val="0"/>
+          <w:numId w:val="5"/>
+        </w:numPr>
+        <w:bidi w:val="0"/>
+        <w:jc w:val="start"/>
+        <w:rPr/>
+      </w:pPr>
+      <w:r>
+        <w:rPr/>
+        <w:t xml:space="preserve">Socios clave = Red de proovedores </w:t>
+      </w:r>
+    </w:p>
+    <w:p>
+      <w:pPr>
+        <w:pStyle w:val="Normal"/>
+        <w:bidi w:val="0"/>
+        <w:jc w:val="start"/>
+        <w:rPr/>
+      </w:pPr>
+      <w:r>
+        <w:rPr>
+          <w:b/>
+          <w:bCs/>
+          <w:i/>
+          <w:iCs/>
+        </w:rPr>
+        <w:t>Estructura de costos</w:t>
+      </w:r>
+      <w:r>
+        <w:rPr/>
+        <w:t xml:space="preserve"> = costos fijos y variables.</w:t>
+      </w:r>
+    </w:p>
+    <w:p>
+      <w:pPr>
+        <w:pStyle w:val="Normal"/>
+        <w:bidi w:val="0"/>
+        <w:jc w:val="start"/>
+        <w:rPr/>
+      </w:pPr>
+      <w:r>
+        <w:rPr>
+          <w:b/>
+          <w:bCs/>
+          <w:i/>
+          <w:iCs/>
+        </w:rPr>
+        <w:t>Efectividad</w:t>
+      </w:r>
+      <w:r>
+        <w:rPr/>
+        <w:t xml:space="preserve"> = Cumplir con los objetivos. Hacerlo</w:t>
+      </w:r>
+    </w:p>
+    <w:p>
+      <w:pPr>
+        <w:pStyle w:val="Normal"/>
+        <w:bidi w:val="0"/>
+        <w:jc w:val="start"/>
+        <w:rPr/>
+      </w:pPr>
+      <w:r>
+        <w:rPr>
+          <w:b/>
+          <w:bCs/>
+          <w:i/>
+          <w:iCs/>
+        </w:rPr>
+        <w:t>Eficiencia</w:t>
+      </w:r>
+      <w:r>
+        <w:rPr/>
+        <w:t xml:space="preserve"> = Que tantosa recursos consumis para lograr  el objtivo. Hacerlo correctamente</w:t>
+      </w:r>
+    </w:p>
+    <w:p>
+      <w:pPr>
+        <w:pStyle w:val="Normal"/>
+        <w:bidi w:val="0"/>
+        <w:jc w:val="start"/>
+        <w:rPr/>
+      </w:pPr>
+      <w:r>
+        <w:rPr>
+          <w:b/>
+          <w:bCs/>
+          <w:i/>
+          <w:iCs/>
+        </w:rPr>
+        <w:t>Plan de negocios</w:t>
+      </w:r>
+      <w:r>
+        <w:rPr/>
+        <w:t xml:space="preserve"> = Documento escrito que muestra la estrategia y que sea factible.</w:t>
+      </w:r>
+    </w:p>
+    <w:p>
+      <w:pPr>
+        <w:pStyle w:val="Normal"/>
+        <w:bidi w:val="0"/>
+        <w:jc w:val="start"/>
+        <w:rPr/>
+      </w:pPr>
+      <w:r>
+        <w:rPr>
+          <w:b/>
+          <w:bCs/>
+          <w:i/>
+          <w:iCs/>
+        </w:rPr>
+        <w:t xml:space="preserve">Resumen ejecutrivo </w:t>
+      </w:r>
+      <w:r>
+        <w:rPr/>
+        <w:t>= Se hace una vez finalizado el plan de negocios y va al principio del mismo</w:t>
+      </w:r>
+    </w:p>
+    <w:p>
+      <w:pPr>
+        <w:pStyle w:val="Normal"/>
+        <w:bidi w:val="0"/>
+        <w:jc w:val="start"/>
+        <w:rPr/>
+      </w:pPr>
+      <w:r>
+        <w:rPr>
+          <w:b/>
+          <w:bCs/>
+          <w:i/>
+          <w:iCs/>
+        </w:rPr>
+        <w:t>Politicas</w:t>
+      </w:r>
+      <w:r>
+        <w:rPr/>
+        <w:t xml:space="preserve"> = guias de pensamiento a la hora de tomar acciones</w:t>
+      </w:r>
+    </w:p>
+    <w:p>
+      <w:pPr>
+        <w:pStyle w:val="Normal"/>
+        <w:bidi w:val="0"/>
+        <w:jc w:val="start"/>
+        <w:rPr>
+          <w:b/>
+          <w:bCs/>
+          <w:i/>
+          <w:i/>
+          <w:iCs/>
+        </w:rPr>
+      </w:pPr>
+      <w:r>
+        <w:rPr>
+          <w:b/>
+          <w:bCs/>
+          <w:i/>
+          <w:iCs/>
+        </w:rPr>
+        <w:t>Estrategias genericas:</w:t>
+      </w:r>
+    </w:p>
+    <w:p>
+      <w:pPr>
+        <w:pStyle w:val="Normal"/>
+        <w:numPr>
+          <w:ilvl w:val="0"/>
+          <w:numId w:val="6"/>
+        </w:numPr>
+        <w:bidi w:val="0"/>
+        <w:jc w:val="start"/>
+        <w:rPr/>
+      </w:pPr>
+      <w:r>
+        <w:rPr/>
+        <w:t>lider en costos (precio bajo) → alcance amplio</w:t>
+      </w:r>
+    </w:p>
+    <w:p>
+      <w:pPr>
+        <w:pStyle w:val="Normal"/>
+        <w:numPr>
+          <w:ilvl w:val="0"/>
+          <w:numId w:val="6"/>
+        </w:numPr>
+        <w:bidi w:val="0"/>
+        <w:jc w:val="start"/>
+        <w:rPr/>
+      </w:pPr>
+      <w:r>
+        <w:rPr/>
+        <w:t>diferenciacion (una caracteristica precisa) →alcance amplio</w:t>
+      </w:r>
+    </w:p>
+    <w:p>
+      <w:pPr>
+        <w:pStyle w:val="Normal"/>
+        <w:numPr>
+          <w:ilvl w:val="0"/>
+          <w:numId w:val="6"/>
+        </w:numPr>
+        <w:bidi w:val="0"/>
+        <w:jc w:val="start"/>
+        <w:rPr/>
+      </w:pPr>
+      <w:r>
+        <w:rPr/>
+        <w:t>enfoque en alta segmentacion → alcance limitado</w:t>
+      </w:r>
+    </w:p>
+    <w:p>
+      <w:pPr>
+        <w:pStyle w:val="Normal"/>
+        <w:bidi w:val="0"/>
+        <w:jc w:val="start"/>
+        <w:rPr/>
+      </w:pPr>
+      <w:r>
+        <w:rPr>
+          <w:b/>
+          <w:bCs/>
+          <w:i/>
+          <w:iCs/>
+        </w:rPr>
+        <w:t>Segmentar mercado</w:t>
+      </w:r>
+      <w:r>
+        <w:rPr/>
+        <w:t xml:space="preserve"> = agrupar gente similar para armar distintas propuestas</w:t>
+      </w:r>
+    </w:p>
+    <w:p>
+      <w:pPr>
+        <w:pStyle w:val="Normal"/>
+        <w:bidi w:val="0"/>
+        <w:jc w:val="start"/>
+        <w:rPr/>
+      </w:pPr>
+      <w:r>
+        <w:rPr>
+          <w:b/>
+          <w:bCs/>
+          <w:i/>
+          <w:iCs/>
+        </w:rPr>
+        <w:t xml:space="preserve">Oceano azul </w:t>
+      </w:r>
+      <w:r>
+        <w:rPr/>
+        <w:t>→ descubris un nuevo mercado</w:t>
+      </w:r>
+    </w:p>
+    <w:p>
+      <w:pPr>
+        <w:pStyle w:val="Normal"/>
+        <w:bidi w:val="0"/>
+        <w:jc w:val="start"/>
+        <w:rPr/>
+      </w:pPr>
+      <w:r>
+        <w:rPr>
+          <w:b/>
+          <w:bCs/>
+          <w:i/>
+          <w:iCs/>
+        </w:rPr>
+        <w:t xml:space="preserve">Oceano rojo </w:t>
+      </w:r>
+      <w:r>
+        <w:rPr/>
+        <w:t>→ llegan los competidores</w:t>
+      </w:r>
+    </w:p>
+    <w:p>
+      <w:pPr>
+        <w:pStyle w:val="Normal"/>
+        <w:bidi w:val="0"/>
+        <w:jc w:val="start"/>
+        <w:rPr>
+          <w:b/>
+          <w:bCs/>
+          <w:i/>
+          <w:i/>
+          <w:iCs/>
+        </w:rPr>
+      </w:pPr>
+      <w:r>
+        <w:rPr>
+          <w:b/>
+          <w:bCs/>
+          <w:i/>
+          <w:iCs/>
+        </w:rPr>
+        <w:t>Estrategias de crecimiento:</w:t>
+      </w:r>
+    </w:p>
+    <w:p>
+      <w:pPr>
+        <w:pStyle w:val="Normal"/>
+        <w:numPr>
+          <w:ilvl w:val="0"/>
+          <w:numId w:val="7"/>
+        </w:numPr>
+        <w:bidi w:val="0"/>
+        <w:jc w:val="start"/>
+        <w:rPr/>
+      </w:pPr>
+      <w:r>
+        <w:rPr/>
+        <w:t>intensivo = ganar una porcion de mercado</w:t>
+      </w:r>
+    </w:p>
+    <w:p>
+      <w:pPr>
+        <w:pStyle w:val="Normal"/>
+        <w:numPr>
+          <w:ilvl w:val="0"/>
+          <w:numId w:val="7"/>
+        </w:numPr>
+        <w:bidi w:val="0"/>
+        <w:jc w:val="start"/>
+        <w:rPr/>
+      </w:pPr>
+      <w:r>
+        <w:rPr/>
+        <w:t>diversificado = producto nuevo a mercado nuevo</w:t>
+      </w:r>
+    </w:p>
+    <w:p>
+      <w:pPr>
+        <w:pStyle w:val="Normal"/>
+        <w:numPr>
+          <w:ilvl w:val="0"/>
+          <w:numId w:val="7"/>
+        </w:numPr>
+        <w:bidi w:val="0"/>
+        <w:jc w:val="start"/>
+        <w:rPr/>
+      </w:pPr>
+      <w:r>
+        <w:rPr/>
+        <w:t xml:space="preserve">integrado </w:t>
+      </w:r>
+    </w:p>
+    <w:p>
+      <w:pPr>
+        <w:pStyle w:val="Normal"/>
+        <w:numPr>
+          <w:ilvl w:val="1"/>
+          <w:numId w:val="7"/>
+        </w:numPr>
+        <w:bidi w:val="0"/>
+        <w:jc w:val="start"/>
+        <w:rPr/>
+      </w:pPr>
+      <w:r>
+        <w:rPr/>
+        <w:t>vertical = meterse en el negocio de proovedores o clientes</w:t>
+      </w:r>
+    </w:p>
+    <w:p>
+      <w:pPr>
+        <w:pStyle w:val="Normal"/>
+        <w:numPr>
+          <w:ilvl w:val="1"/>
+          <w:numId w:val="7"/>
+        </w:numPr>
+        <w:bidi w:val="0"/>
+        <w:jc w:val="start"/>
+        <w:rPr/>
+      </w:pPr>
+      <w:r>
+        <w:rPr/>
+        <w:t>horizontal = comprar competidores</w:t>
+      </w:r>
+    </w:p>
+    <w:p>
+      <w:pPr>
+        <w:pStyle w:val="Normal"/>
+        <w:bidi w:val="0"/>
+        <w:jc w:val="start"/>
+        <w:rPr/>
+      </w:pPr>
+      <w:r>
+        <w:rPr/>
       </w:r>
     </w:p>
     <w:sectPr>
@@ -744,6 +2116,1095 @@
 </w:document>
 </file>
 
+<file path=word/numbering.xml><?xml version="1.0" encoding="utf-8"?>
+<w:numbering xmlns:w="http://schemas.openxmlformats.org/wordprocessingml/2006/main" xmlns:o="urn:schemas-microsoft-com:office:office" xmlns:r="http://schemas.openxmlformats.org/officeDocument/2006/relationships" xmlns:v="urn:schemas-microsoft-com:vml" xmlns:mc="http://schemas.openxmlformats.org/markup-compatibility/2006" xmlns:w14="http://schemas.microsoft.com/office/word/2010/wordml" mc:Ignorable="w14">
+  <w:abstractNum w:abstractNumId="1">
+    <w:lvl w:ilvl="0">
+      <w:start w:val="1"/>
+      <w:numFmt w:val="bullet"/>
+      <w:lvlText w:val=""/>
+      <w:lvlJc w:val="start"/>
+      <w:pPr>
+        <w:tabs>
+          <w:tab w:val="num" w:pos="720"/>
+        </w:tabs>
+        <w:ind w:start="720" w:hanging="360"/>
+      </w:pPr>
+      <w:rPr>
+        <w:rFonts w:ascii="Symbol" w:hAnsi="Symbol" w:cs="Symbol" w:hint="default"/>
+      </w:rPr>
+    </w:lvl>
+    <w:lvl w:ilvl="1">
+      <w:start w:val="1"/>
+      <w:numFmt w:val="bullet"/>
+      <w:lvlText w:val="◦"/>
+      <w:lvlJc w:val="start"/>
+      <w:pPr>
+        <w:tabs>
+          <w:tab w:val="num" w:pos="1080"/>
+        </w:tabs>
+        <w:ind w:start="1080" w:hanging="360"/>
+      </w:pPr>
+      <w:rPr>
+        <w:rFonts w:ascii="OpenSymbol" w:hAnsi="OpenSymbol" w:cs="OpenSymbol" w:hint="default"/>
+      </w:rPr>
+    </w:lvl>
+    <w:lvl w:ilvl="2">
+      <w:start w:val="1"/>
+      <w:numFmt w:val="bullet"/>
+      <w:lvlText w:val="▪"/>
+      <w:lvlJc w:val="start"/>
+      <w:pPr>
+        <w:tabs>
+          <w:tab w:val="num" w:pos="1440"/>
+        </w:tabs>
+        <w:ind w:start="1440" w:hanging="360"/>
+      </w:pPr>
+      <w:rPr>
+        <w:rFonts w:ascii="OpenSymbol" w:hAnsi="OpenSymbol" w:cs="OpenSymbol" w:hint="default"/>
+      </w:rPr>
+    </w:lvl>
+    <w:lvl w:ilvl="3">
+      <w:start w:val="1"/>
+      <w:numFmt w:val="bullet"/>
+      <w:lvlText w:val=""/>
+      <w:lvlJc w:val="start"/>
+      <w:pPr>
+        <w:tabs>
+          <w:tab w:val="num" w:pos="1800"/>
+        </w:tabs>
+        <w:ind w:start="1800" w:hanging="360"/>
+      </w:pPr>
+      <w:rPr>
+        <w:rFonts w:ascii="Symbol" w:hAnsi="Symbol" w:cs="Symbol" w:hint="default"/>
+      </w:rPr>
+    </w:lvl>
+    <w:lvl w:ilvl="4">
+      <w:start w:val="1"/>
+      <w:numFmt w:val="bullet"/>
+      <w:lvlText w:val="◦"/>
+      <w:lvlJc w:val="start"/>
+      <w:pPr>
+        <w:tabs>
+          <w:tab w:val="num" w:pos="2160"/>
+        </w:tabs>
+        <w:ind w:start="2160" w:hanging="360"/>
+      </w:pPr>
+      <w:rPr>
+        <w:rFonts w:ascii="OpenSymbol" w:hAnsi="OpenSymbol" w:cs="OpenSymbol" w:hint="default"/>
+      </w:rPr>
+    </w:lvl>
+    <w:lvl w:ilvl="5">
+      <w:start w:val="1"/>
+      <w:numFmt w:val="bullet"/>
+      <w:lvlText w:val="▪"/>
+      <w:lvlJc w:val="start"/>
+      <w:pPr>
+        <w:tabs>
+          <w:tab w:val="num" w:pos="2520"/>
+        </w:tabs>
+        <w:ind w:start="2520" w:hanging="360"/>
+      </w:pPr>
+      <w:rPr>
+        <w:rFonts w:ascii="OpenSymbol" w:hAnsi="OpenSymbol" w:cs="OpenSymbol" w:hint="default"/>
+      </w:rPr>
+    </w:lvl>
+    <w:lvl w:ilvl="6">
+      <w:start w:val="1"/>
+      <w:numFmt w:val="bullet"/>
+      <w:lvlText w:val=""/>
+      <w:lvlJc w:val="start"/>
+      <w:pPr>
+        <w:tabs>
+          <w:tab w:val="num" w:pos="2880"/>
+        </w:tabs>
+        <w:ind w:start="2880" w:hanging="360"/>
+      </w:pPr>
+      <w:rPr>
+        <w:rFonts w:ascii="Symbol" w:hAnsi="Symbol" w:cs="Symbol" w:hint="default"/>
+      </w:rPr>
+    </w:lvl>
+    <w:lvl w:ilvl="7">
+      <w:start w:val="1"/>
+      <w:numFmt w:val="bullet"/>
+      <w:lvlText w:val="◦"/>
+      <w:lvlJc w:val="start"/>
+      <w:pPr>
+        <w:tabs>
+          <w:tab w:val="num" w:pos="3240"/>
+        </w:tabs>
+        <w:ind w:start="3240" w:hanging="360"/>
+      </w:pPr>
+      <w:rPr>
+        <w:rFonts w:ascii="OpenSymbol" w:hAnsi="OpenSymbol" w:cs="OpenSymbol" w:hint="default"/>
+      </w:rPr>
+    </w:lvl>
+    <w:lvl w:ilvl="8">
+      <w:start w:val="1"/>
+      <w:numFmt w:val="bullet"/>
+      <w:lvlText w:val="▪"/>
+      <w:lvlJc w:val="start"/>
+      <w:pPr>
+        <w:tabs>
+          <w:tab w:val="num" w:pos="3600"/>
+        </w:tabs>
+        <w:ind w:start="3600" w:hanging="360"/>
+      </w:pPr>
+      <w:rPr>
+        <w:rFonts w:ascii="OpenSymbol" w:hAnsi="OpenSymbol" w:cs="OpenSymbol" w:hint="default"/>
+      </w:rPr>
+    </w:lvl>
+  </w:abstractNum>
+  <w:abstractNum w:abstractNumId="2">
+    <w:lvl w:ilvl="0">
+      <w:start w:val="1"/>
+      <w:numFmt w:val="bullet"/>
+      <w:lvlText w:val=""/>
+      <w:lvlJc w:val="start"/>
+      <w:pPr>
+        <w:tabs>
+          <w:tab w:val="num" w:pos="720"/>
+        </w:tabs>
+        <w:ind w:start="720" w:hanging="360"/>
+      </w:pPr>
+      <w:rPr>
+        <w:rFonts w:ascii="Symbol" w:hAnsi="Symbol" w:cs="Symbol" w:hint="default"/>
+      </w:rPr>
+    </w:lvl>
+    <w:lvl w:ilvl="1">
+      <w:start w:val="1"/>
+      <w:numFmt w:val="bullet"/>
+      <w:lvlText w:val="◦"/>
+      <w:lvlJc w:val="start"/>
+      <w:pPr>
+        <w:tabs>
+          <w:tab w:val="num" w:pos="1080"/>
+        </w:tabs>
+        <w:ind w:start="1080" w:hanging="360"/>
+      </w:pPr>
+      <w:rPr>
+        <w:rFonts w:ascii="OpenSymbol" w:hAnsi="OpenSymbol" w:cs="OpenSymbol" w:hint="default"/>
+      </w:rPr>
+    </w:lvl>
+    <w:lvl w:ilvl="2">
+      <w:start w:val="1"/>
+      <w:numFmt w:val="bullet"/>
+      <w:lvlText w:val="▪"/>
+      <w:lvlJc w:val="start"/>
+      <w:pPr>
+        <w:tabs>
+          <w:tab w:val="num" w:pos="1440"/>
+        </w:tabs>
+        <w:ind w:start="1440" w:hanging="360"/>
+      </w:pPr>
+      <w:rPr>
+        <w:rFonts w:ascii="OpenSymbol" w:hAnsi="OpenSymbol" w:cs="OpenSymbol" w:hint="default"/>
+      </w:rPr>
+    </w:lvl>
+    <w:lvl w:ilvl="3">
+      <w:start w:val="1"/>
+      <w:numFmt w:val="bullet"/>
+      <w:lvlText w:val=""/>
+      <w:lvlJc w:val="start"/>
+      <w:pPr>
+        <w:tabs>
+          <w:tab w:val="num" w:pos="1800"/>
+        </w:tabs>
+        <w:ind w:start="1800" w:hanging="360"/>
+      </w:pPr>
+      <w:rPr>
+        <w:rFonts w:ascii="Symbol" w:hAnsi="Symbol" w:cs="Symbol" w:hint="default"/>
+      </w:rPr>
+    </w:lvl>
+    <w:lvl w:ilvl="4">
+      <w:start w:val="1"/>
+      <w:numFmt w:val="bullet"/>
+      <w:lvlText w:val="◦"/>
+      <w:lvlJc w:val="start"/>
+      <w:pPr>
+        <w:tabs>
+          <w:tab w:val="num" w:pos="2160"/>
+        </w:tabs>
+        <w:ind w:start="2160" w:hanging="360"/>
+      </w:pPr>
+      <w:rPr>
+        <w:rFonts w:ascii="OpenSymbol" w:hAnsi="OpenSymbol" w:cs="OpenSymbol" w:hint="default"/>
+      </w:rPr>
+    </w:lvl>
+    <w:lvl w:ilvl="5">
+      <w:start w:val="1"/>
+      <w:numFmt w:val="bullet"/>
+      <w:lvlText w:val="▪"/>
+      <w:lvlJc w:val="start"/>
+      <w:pPr>
+        <w:tabs>
+          <w:tab w:val="num" w:pos="2520"/>
+        </w:tabs>
+        <w:ind w:start="2520" w:hanging="360"/>
+      </w:pPr>
+      <w:rPr>
+        <w:rFonts w:ascii="OpenSymbol" w:hAnsi="OpenSymbol" w:cs="OpenSymbol" w:hint="default"/>
+      </w:rPr>
+    </w:lvl>
+    <w:lvl w:ilvl="6">
+      <w:start w:val="1"/>
+      <w:numFmt w:val="bullet"/>
+      <w:lvlText w:val=""/>
+      <w:lvlJc w:val="start"/>
+      <w:pPr>
+        <w:tabs>
+          <w:tab w:val="num" w:pos="2880"/>
+        </w:tabs>
+        <w:ind w:start="2880" w:hanging="360"/>
+      </w:pPr>
+      <w:rPr>
+        <w:rFonts w:ascii="Symbol" w:hAnsi="Symbol" w:cs="Symbol" w:hint="default"/>
+      </w:rPr>
+    </w:lvl>
+    <w:lvl w:ilvl="7">
+      <w:start w:val="1"/>
+      <w:numFmt w:val="bullet"/>
+      <w:lvlText w:val="◦"/>
+      <w:lvlJc w:val="start"/>
+      <w:pPr>
+        <w:tabs>
+          <w:tab w:val="num" w:pos="3240"/>
+        </w:tabs>
+        <w:ind w:start="3240" w:hanging="360"/>
+      </w:pPr>
+      <w:rPr>
+        <w:rFonts w:ascii="OpenSymbol" w:hAnsi="OpenSymbol" w:cs="OpenSymbol" w:hint="default"/>
+      </w:rPr>
+    </w:lvl>
+    <w:lvl w:ilvl="8">
+      <w:start w:val="1"/>
+      <w:numFmt w:val="bullet"/>
+      <w:lvlText w:val="▪"/>
+      <w:lvlJc w:val="start"/>
+      <w:pPr>
+        <w:tabs>
+          <w:tab w:val="num" w:pos="3600"/>
+        </w:tabs>
+        <w:ind w:start="3600" w:hanging="360"/>
+      </w:pPr>
+      <w:rPr>
+        <w:rFonts w:ascii="OpenSymbol" w:hAnsi="OpenSymbol" w:cs="OpenSymbol" w:hint="default"/>
+      </w:rPr>
+    </w:lvl>
+  </w:abstractNum>
+  <w:abstractNum w:abstractNumId="3">
+    <w:lvl w:ilvl="0">
+      <w:start w:val="1"/>
+      <w:numFmt w:val="bullet"/>
+      <w:lvlText w:val=""/>
+      <w:lvlJc w:val="start"/>
+      <w:pPr>
+        <w:tabs>
+          <w:tab w:val="num" w:pos="720"/>
+        </w:tabs>
+        <w:ind w:start="720" w:hanging="360"/>
+      </w:pPr>
+      <w:rPr>
+        <w:rFonts w:ascii="Symbol" w:hAnsi="Symbol" w:cs="Symbol" w:hint="default"/>
+      </w:rPr>
+    </w:lvl>
+    <w:lvl w:ilvl="1">
+      <w:start w:val="1"/>
+      <w:numFmt w:val="bullet"/>
+      <w:lvlText w:val="◦"/>
+      <w:lvlJc w:val="start"/>
+      <w:pPr>
+        <w:tabs>
+          <w:tab w:val="num" w:pos="1080"/>
+        </w:tabs>
+        <w:ind w:start="1080" w:hanging="360"/>
+      </w:pPr>
+      <w:rPr>
+        <w:rFonts w:ascii="OpenSymbol" w:hAnsi="OpenSymbol" w:cs="OpenSymbol" w:hint="default"/>
+      </w:rPr>
+    </w:lvl>
+    <w:lvl w:ilvl="2">
+      <w:start w:val="1"/>
+      <w:numFmt w:val="bullet"/>
+      <w:lvlText w:val="▪"/>
+      <w:lvlJc w:val="start"/>
+      <w:pPr>
+        <w:tabs>
+          <w:tab w:val="num" w:pos="1440"/>
+        </w:tabs>
+        <w:ind w:start="1440" w:hanging="360"/>
+      </w:pPr>
+      <w:rPr>
+        <w:rFonts w:ascii="OpenSymbol" w:hAnsi="OpenSymbol" w:cs="OpenSymbol" w:hint="default"/>
+      </w:rPr>
+    </w:lvl>
+    <w:lvl w:ilvl="3">
+      <w:start w:val="1"/>
+      <w:numFmt w:val="bullet"/>
+      <w:lvlText w:val=""/>
+      <w:lvlJc w:val="start"/>
+      <w:pPr>
+        <w:tabs>
+          <w:tab w:val="num" w:pos="1800"/>
+        </w:tabs>
+        <w:ind w:start="1800" w:hanging="360"/>
+      </w:pPr>
+      <w:rPr>
+        <w:rFonts w:ascii="Symbol" w:hAnsi="Symbol" w:cs="Symbol" w:hint="default"/>
+      </w:rPr>
+    </w:lvl>
+    <w:lvl w:ilvl="4">
+      <w:start w:val="1"/>
+      <w:numFmt w:val="bullet"/>
+      <w:lvlText w:val="◦"/>
+      <w:lvlJc w:val="start"/>
+      <w:pPr>
+        <w:tabs>
+          <w:tab w:val="num" w:pos="2160"/>
+        </w:tabs>
+        <w:ind w:start="2160" w:hanging="360"/>
+      </w:pPr>
+      <w:rPr>
+        <w:rFonts w:ascii="OpenSymbol" w:hAnsi="OpenSymbol" w:cs="OpenSymbol" w:hint="default"/>
+      </w:rPr>
+    </w:lvl>
+    <w:lvl w:ilvl="5">
+      <w:start w:val="1"/>
+      <w:numFmt w:val="bullet"/>
+      <w:lvlText w:val="▪"/>
+      <w:lvlJc w:val="start"/>
+      <w:pPr>
+        <w:tabs>
+          <w:tab w:val="num" w:pos="2520"/>
+        </w:tabs>
+        <w:ind w:start="2520" w:hanging="360"/>
+      </w:pPr>
+      <w:rPr>
+        <w:rFonts w:ascii="OpenSymbol" w:hAnsi="OpenSymbol" w:cs="OpenSymbol" w:hint="default"/>
+      </w:rPr>
+    </w:lvl>
+    <w:lvl w:ilvl="6">
+      <w:start w:val="1"/>
+      <w:numFmt w:val="bullet"/>
+      <w:lvlText w:val=""/>
+      <w:lvlJc w:val="start"/>
+      <w:pPr>
+        <w:tabs>
+          <w:tab w:val="num" w:pos="2880"/>
+        </w:tabs>
+        <w:ind w:start="2880" w:hanging="360"/>
+      </w:pPr>
+      <w:rPr>
+        <w:rFonts w:ascii="Symbol" w:hAnsi="Symbol" w:cs="Symbol" w:hint="default"/>
+      </w:rPr>
+    </w:lvl>
+    <w:lvl w:ilvl="7">
+      <w:start w:val="1"/>
+      <w:numFmt w:val="bullet"/>
+      <w:lvlText w:val="◦"/>
+      <w:lvlJc w:val="start"/>
+      <w:pPr>
+        <w:tabs>
+          <w:tab w:val="num" w:pos="3240"/>
+        </w:tabs>
+        <w:ind w:start="3240" w:hanging="360"/>
+      </w:pPr>
+      <w:rPr>
+        <w:rFonts w:ascii="OpenSymbol" w:hAnsi="OpenSymbol" w:cs="OpenSymbol" w:hint="default"/>
+      </w:rPr>
+    </w:lvl>
+    <w:lvl w:ilvl="8">
+      <w:start w:val="1"/>
+      <w:numFmt w:val="bullet"/>
+      <w:lvlText w:val="▪"/>
+      <w:lvlJc w:val="start"/>
+      <w:pPr>
+        <w:tabs>
+          <w:tab w:val="num" w:pos="3600"/>
+        </w:tabs>
+        <w:ind w:start="3600" w:hanging="360"/>
+      </w:pPr>
+      <w:rPr>
+        <w:rFonts w:ascii="OpenSymbol" w:hAnsi="OpenSymbol" w:cs="OpenSymbol" w:hint="default"/>
+      </w:rPr>
+    </w:lvl>
+  </w:abstractNum>
+  <w:abstractNum w:abstractNumId="4">
+    <w:lvl w:ilvl="0">
+      <w:start w:val="1"/>
+      <w:numFmt w:val="bullet"/>
+      <w:lvlText w:val=""/>
+      <w:lvlJc w:val="start"/>
+      <w:pPr>
+        <w:tabs>
+          <w:tab w:val="num" w:pos="720"/>
+        </w:tabs>
+        <w:ind w:start="720" w:hanging="360"/>
+      </w:pPr>
+      <w:rPr>
+        <w:rFonts w:ascii="Symbol" w:hAnsi="Symbol" w:cs="Symbol" w:hint="default"/>
+      </w:rPr>
+    </w:lvl>
+    <w:lvl w:ilvl="1">
+      <w:start w:val="1"/>
+      <w:numFmt w:val="bullet"/>
+      <w:lvlText w:val="◦"/>
+      <w:lvlJc w:val="start"/>
+      <w:pPr>
+        <w:tabs>
+          <w:tab w:val="num" w:pos="1080"/>
+        </w:tabs>
+        <w:ind w:start="1080" w:hanging="360"/>
+      </w:pPr>
+      <w:rPr>
+        <w:rFonts w:ascii="OpenSymbol" w:hAnsi="OpenSymbol" w:cs="OpenSymbol" w:hint="default"/>
+      </w:rPr>
+    </w:lvl>
+    <w:lvl w:ilvl="2">
+      <w:start w:val="1"/>
+      <w:numFmt w:val="bullet"/>
+      <w:lvlText w:val="▪"/>
+      <w:lvlJc w:val="start"/>
+      <w:pPr>
+        <w:tabs>
+          <w:tab w:val="num" w:pos="1440"/>
+        </w:tabs>
+        <w:ind w:start="1440" w:hanging="360"/>
+      </w:pPr>
+      <w:rPr>
+        <w:rFonts w:ascii="OpenSymbol" w:hAnsi="OpenSymbol" w:cs="OpenSymbol" w:hint="default"/>
+      </w:rPr>
+    </w:lvl>
+    <w:lvl w:ilvl="3">
+      <w:start w:val="1"/>
+      <w:numFmt w:val="bullet"/>
+      <w:lvlText w:val=""/>
+      <w:lvlJc w:val="start"/>
+      <w:pPr>
+        <w:tabs>
+          <w:tab w:val="num" w:pos="1800"/>
+        </w:tabs>
+        <w:ind w:start="1800" w:hanging="360"/>
+      </w:pPr>
+      <w:rPr>
+        <w:rFonts w:ascii="Symbol" w:hAnsi="Symbol" w:cs="Symbol" w:hint="default"/>
+      </w:rPr>
+    </w:lvl>
+    <w:lvl w:ilvl="4">
+      <w:start w:val="1"/>
+      <w:numFmt w:val="bullet"/>
+      <w:lvlText w:val="◦"/>
+      <w:lvlJc w:val="start"/>
+      <w:pPr>
+        <w:tabs>
+          <w:tab w:val="num" w:pos="2160"/>
+        </w:tabs>
+        <w:ind w:start="2160" w:hanging="360"/>
+      </w:pPr>
+      <w:rPr>
+        <w:rFonts w:ascii="OpenSymbol" w:hAnsi="OpenSymbol" w:cs="OpenSymbol" w:hint="default"/>
+      </w:rPr>
+    </w:lvl>
+    <w:lvl w:ilvl="5">
+      <w:start w:val="1"/>
+      <w:numFmt w:val="bullet"/>
+      <w:lvlText w:val="▪"/>
+      <w:lvlJc w:val="start"/>
+      <w:pPr>
+        <w:tabs>
+          <w:tab w:val="num" w:pos="2520"/>
+        </w:tabs>
+        <w:ind w:start="2520" w:hanging="360"/>
+      </w:pPr>
+      <w:rPr>
+        <w:rFonts w:ascii="OpenSymbol" w:hAnsi="OpenSymbol" w:cs="OpenSymbol" w:hint="default"/>
+      </w:rPr>
+    </w:lvl>
+    <w:lvl w:ilvl="6">
+      <w:start w:val="1"/>
+      <w:numFmt w:val="bullet"/>
+      <w:lvlText w:val=""/>
+      <w:lvlJc w:val="start"/>
+      <w:pPr>
+        <w:tabs>
+          <w:tab w:val="num" w:pos="2880"/>
+        </w:tabs>
+        <w:ind w:start="2880" w:hanging="360"/>
+      </w:pPr>
+      <w:rPr>
+        <w:rFonts w:ascii="Symbol" w:hAnsi="Symbol" w:cs="Symbol" w:hint="default"/>
+      </w:rPr>
+    </w:lvl>
+    <w:lvl w:ilvl="7">
+      <w:start w:val="1"/>
+      <w:numFmt w:val="bullet"/>
+      <w:lvlText w:val="◦"/>
+      <w:lvlJc w:val="start"/>
+      <w:pPr>
+        <w:tabs>
+          <w:tab w:val="num" w:pos="3240"/>
+        </w:tabs>
+        <w:ind w:start="3240" w:hanging="360"/>
+      </w:pPr>
+      <w:rPr>
+        <w:rFonts w:ascii="OpenSymbol" w:hAnsi="OpenSymbol" w:cs="OpenSymbol" w:hint="default"/>
+      </w:rPr>
+    </w:lvl>
+    <w:lvl w:ilvl="8">
+      <w:start w:val="1"/>
+      <w:numFmt w:val="bullet"/>
+      <w:lvlText w:val="▪"/>
+      <w:lvlJc w:val="start"/>
+      <w:pPr>
+        <w:tabs>
+          <w:tab w:val="num" w:pos="3600"/>
+        </w:tabs>
+        <w:ind w:start="3600" w:hanging="360"/>
+      </w:pPr>
+      <w:rPr>
+        <w:rFonts w:ascii="OpenSymbol" w:hAnsi="OpenSymbol" w:cs="OpenSymbol" w:hint="default"/>
+      </w:rPr>
+    </w:lvl>
+  </w:abstractNum>
+  <w:abstractNum w:abstractNumId="5">
+    <w:lvl w:ilvl="0">
+      <w:start w:val="1"/>
+      <w:numFmt w:val="decimal"/>
+      <w:lvlText w:val="%1."/>
+      <w:lvlJc w:val="start"/>
+      <w:pPr>
+        <w:tabs>
+          <w:tab w:val="num" w:pos="1429"/>
+        </w:tabs>
+        <w:ind w:start="1429" w:hanging="360"/>
+      </w:pPr>
+      <w:rPr/>
+    </w:lvl>
+    <w:lvl w:ilvl="1">
+      <w:start w:val="1"/>
+      <w:numFmt w:val="decimal"/>
+      <w:lvlText w:val="%2."/>
+      <w:lvlJc w:val="start"/>
+      <w:pPr>
+        <w:tabs>
+          <w:tab w:val="num" w:pos="1789"/>
+        </w:tabs>
+        <w:ind w:start="1789" w:hanging="360"/>
+      </w:pPr>
+      <w:rPr/>
+    </w:lvl>
+    <w:lvl w:ilvl="2">
+      <w:start w:val="1"/>
+      <w:numFmt w:val="decimal"/>
+      <w:lvlText w:val="%3."/>
+      <w:lvlJc w:val="start"/>
+      <w:pPr>
+        <w:tabs>
+          <w:tab w:val="num" w:pos="2149"/>
+        </w:tabs>
+        <w:ind w:start="2149" w:hanging="360"/>
+      </w:pPr>
+      <w:rPr/>
+    </w:lvl>
+    <w:lvl w:ilvl="3">
+      <w:start w:val="1"/>
+      <w:numFmt w:val="decimal"/>
+      <w:lvlText w:val="%4."/>
+      <w:lvlJc w:val="start"/>
+      <w:pPr>
+        <w:tabs>
+          <w:tab w:val="num" w:pos="2509"/>
+        </w:tabs>
+        <w:ind w:start="2509" w:hanging="360"/>
+      </w:pPr>
+      <w:rPr/>
+    </w:lvl>
+    <w:lvl w:ilvl="4">
+      <w:start w:val="1"/>
+      <w:numFmt w:val="decimal"/>
+      <w:lvlText w:val="%5."/>
+      <w:lvlJc w:val="start"/>
+      <w:pPr>
+        <w:tabs>
+          <w:tab w:val="num" w:pos="2869"/>
+        </w:tabs>
+        <w:ind w:start="2869" w:hanging="360"/>
+      </w:pPr>
+      <w:rPr/>
+    </w:lvl>
+    <w:lvl w:ilvl="5">
+      <w:start w:val="1"/>
+      <w:numFmt w:val="decimal"/>
+      <w:lvlText w:val="%6."/>
+      <w:lvlJc w:val="start"/>
+      <w:pPr>
+        <w:tabs>
+          <w:tab w:val="num" w:pos="3229"/>
+        </w:tabs>
+        <w:ind w:start="3229" w:hanging="360"/>
+      </w:pPr>
+      <w:rPr/>
+    </w:lvl>
+    <w:lvl w:ilvl="6">
+      <w:start w:val="1"/>
+      <w:numFmt w:val="decimal"/>
+      <w:lvlText w:val="%7."/>
+      <w:lvlJc w:val="start"/>
+      <w:pPr>
+        <w:tabs>
+          <w:tab w:val="num" w:pos="3589"/>
+        </w:tabs>
+        <w:ind w:start="3589" w:hanging="360"/>
+      </w:pPr>
+      <w:rPr/>
+    </w:lvl>
+    <w:lvl w:ilvl="7">
+      <w:start w:val="1"/>
+      <w:numFmt w:val="decimal"/>
+      <w:lvlText w:val="%8."/>
+      <w:lvlJc w:val="start"/>
+      <w:pPr>
+        <w:tabs>
+          <w:tab w:val="num" w:pos="3949"/>
+        </w:tabs>
+        <w:ind w:start="3949" w:hanging="360"/>
+      </w:pPr>
+      <w:rPr/>
+    </w:lvl>
+    <w:lvl w:ilvl="8">
+      <w:start w:val="1"/>
+      <w:numFmt w:val="decimal"/>
+      <w:lvlText w:val="%9."/>
+      <w:lvlJc w:val="start"/>
+      <w:pPr>
+        <w:tabs>
+          <w:tab w:val="num" w:pos="4309"/>
+        </w:tabs>
+        <w:ind w:start="4309" w:hanging="360"/>
+      </w:pPr>
+      <w:rPr/>
+    </w:lvl>
+  </w:abstractNum>
+  <w:abstractNum w:abstractNumId="6">
+    <w:lvl w:ilvl="0">
+      <w:start w:val="1"/>
+      <w:numFmt w:val="bullet"/>
+      <w:lvlText w:val=""/>
+      <w:lvlJc w:val="start"/>
+      <w:pPr>
+        <w:tabs>
+          <w:tab w:val="num" w:pos="720"/>
+        </w:tabs>
+        <w:ind w:start="720" w:hanging="360"/>
+      </w:pPr>
+      <w:rPr>
+        <w:rFonts w:ascii="Symbol" w:hAnsi="Symbol" w:cs="Symbol" w:hint="default"/>
+      </w:rPr>
+    </w:lvl>
+    <w:lvl w:ilvl="1">
+      <w:start w:val="1"/>
+      <w:numFmt w:val="bullet"/>
+      <w:lvlText w:val="◦"/>
+      <w:lvlJc w:val="start"/>
+      <w:pPr>
+        <w:tabs>
+          <w:tab w:val="num" w:pos="1080"/>
+        </w:tabs>
+        <w:ind w:start="1080" w:hanging="360"/>
+      </w:pPr>
+      <w:rPr>
+        <w:rFonts w:ascii="OpenSymbol" w:hAnsi="OpenSymbol" w:cs="OpenSymbol" w:hint="default"/>
+      </w:rPr>
+    </w:lvl>
+    <w:lvl w:ilvl="2">
+      <w:start w:val="1"/>
+      <w:numFmt w:val="bullet"/>
+      <w:lvlText w:val="▪"/>
+      <w:lvlJc w:val="start"/>
+      <w:pPr>
+        <w:tabs>
+          <w:tab w:val="num" w:pos="1440"/>
+        </w:tabs>
+        <w:ind w:start="1440" w:hanging="360"/>
+      </w:pPr>
+      <w:rPr>
+        <w:rFonts w:ascii="OpenSymbol" w:hAnsi="OpenSymbol" w:cs="OpenSymbol" w:hint="default"/>
+      </w:rPr>
+    </w:lvl>
+    <w:lvl w:ilvl="3">
+      <w:start w:val="1"/>
+      <w:numFmt w:val="bullet"/>
+      <w:lvlText w:val=""/>
+      <w:lvlJc w:val="start"/>
+      <w:pPr>
+        <w:tabs>
+          <w:tab w:val="num" w:pos="1800"/>
+        </w:tabs>
+        <w:ind w:start="1800" w:hanging="360"/>
+      </w:pPr>
+      <w:rPr>
+        <w:rFonts w:ascii="Symbol" w:hAnsi="Symbol" w:cs="Symbol" w:hint="default"/>
+      </w:rPr>
+    </w:lvl>
+    <w:lvl w:ilvl="4">
+      <w:start w:val="1"/>
+      <w:numFmt w:val="bullet"/>
+      <w:lvlText w:val="◦"/>
+      <w:lvlJc w:val="start"/>
+      <w:pPr>
+        <w:tabs>
+          <w:tab w:val="num" w:pos="2160"/>
+        </w:tabs>
+        <w:ind w:start="2160" w:hanging="360"/>
+      </w:pPr>
+      <w:rPr>
+        <w:rFonts w:ascii="OpenSymbol" w:hAnsi="OpenSymbol" w:cs="OpenSymbol" w:hint="default"/>
+      </w:rPr>
+    </w:lvl>
+    <w:lvl w:ilvl="5">
+      <w:start w:val="1"/>
+      <w:numFmt w:val="bullet"/>
+      <w:lvlText w:val="▪"/>
+      <w:lvlJc w:val="start"/>
+      <w:pPr>
+        <w:tabs>
+          <w:tab w:val="num" w:pos="2520"/>
+        </w:tabs>
+        <w:ind w:start="2520" w:hanging="360"/>
+      </w:pPr>
+      <w:rPr>
+        <w:rFonts w:ascii="OpenSymbol" w:hAnsi="OpenSymbol" w:cs="OpenSymbol" w:hint="default"/>
+      </w:rPr>
+    </w:lvl>
+    <w:lvl w:ilvl="6">
+      <w:start w:val="1"/>
+      <w:numFmt w:val="bullet"/>
+      <w:lvlText w:val=""/>
+      <w:lvlJc w:val="start"/>
+      <w:pPr>
+        <w:tabs>
+          <w:tab w:val="num" w:pos="2880"/>
+        </w:tabs>
+        <w:ind w:start="2880" w:hanging="360"/>
+      </w:pPr>
+      <w:rPr>
+        <w:rFonts w:ascii="Symbol" w:hAnsi="Symbol" w:cs="Symbol" w:hint="default"/>
+      </w:rPr>
+    </w:lvl>
+    <w:lvl w:ilvl="7">
+      <w:start w:val="1"/>
+      <w:numFmt w:val="bullet"/>
+      <w:lvlText w:val="◦"/>
+      <w:lvlJc w:val="start"/>
+      <w:pPr>
+        <w:tabs>
+          <w:tab w:val="num" w:pos="3240"/>
+        </w:tabs>
+        <w:ind w:start="3240" w:hanging="360"/>
+      </w:pPr>
+      <w:rPr>
+        <w:rFonts w:ascii="OpenSymbol" w:hAnsi="OpenSymbol" w:cs="OpenSymbol" w:hint="default"/>
+      </w:rPr>
+    </w:lvl>
+    <w:lvl w:ilvl="8">
+      <w:start w:val="1"/>
+      <w:numFmt w:val="bullet"/>
+      <w:lvlText w:val="▪"/>
+      <w:lvlJc w:val="start"/>
+      <w:pPr>
+        <w:tabs>
+          <w:tab w:val="num" w:pos="3600"/>
+        </w:tabs>
+        <w:ind w:start="3600" w:hanging="360"/>
+      </w:pPr>
+      <w:rPr>
+        <w:rFonts w:ascii="OpenSymbol" w:hAnsi="OpenSymbol" w:cs="OpenSymbol" w:hint="default"/>
+      </w:rPr>
+    </w:lvl>
+  </w:abstractNum>
+  <w:abstractNum w:abstractNumId="7">
+    <w:lvl w:ilvl="0">
+      <w:start w:val="1"/>
+      <w:numFmt w:val="bullet"/>
+      <w:lvlText w:val=""/>
+      <w:lvlJc w:val="start"/>
+      <w:pPr>
+        <w:tabs>
+          <w:tab w:val="num" w:pos="720"/>
+        </w:tabs>
+        <w:ind w:start="720" w:hanging="360"/>
+      </w:pPr>
+      <w:rPr>
+        <w:rFonts w:ascii="Symbol" w:hAnsi="Symbol" w:cs="Symbol" w:hint="default"/>
+      </w:rPr>
+    </w:lvl>
+    <w:lvl w:ilvl="1">
+      <w:start w:val="1"/>
+      <w:numFmt w:val="bullet"/>
+      <w:lvlText w:val="◦"/>
+      <w:lvlJc w:val="start"/>
+      <w:pPr>
+        <w:tabs>
+          <w:tab w:val="num" w:pos="1080"/>
+        </w:tabs>
+        <w:ind w:start="1080" w:hanging="360"/>
+      </w:pPr>
+      <w:rPr>
+        <w:rFonts w:ascii="OpenSymbol" w:hAnsi="OpenSymbol" w:cs="OpenSymbol" w:hint="default"/>
+      </w:rPr>
+    </w:lvl>
+    <w:lvl w:ilvl="2">
+      <w:start w:val="1"/>
+      <w:numFmt w:val="bullet"/>
+      <w:lvlText w:val="▪"/>
+      <w:lvlJc w:val="start"/>
+      <w:pPr>
+        <w:tabs>
+          <w:tab w:val="num" w:pos="1440"/>
+        </w:tabs>
+        <w:ind w:start="1440" w:hanging="360"/>
+      </w:pPr>
+      <w:rPr>
+        <w:rFonts w:ascii="OpenSymbol" w:hAnsi="OpenSymbol" w:cs="OpenSymbol" w:hint="default"/>
+      </w:rPr>
+    </w:lvl>
+    <w:lvl w:ilvl="3">
+      <w:start w:val="1"/>
+      <w:numFmt w:val="bullet"/>
+      <w:lvlText w:val=""/>
+      <w:lvlJc w:val="start"/>
+      <w:pPr>
+        <w:tabs>
+          <w:tab w:val="num" w:pos="1800"/>
+        </w:tabs>
+        <w:ind w:start="1800" w:hanging="360"/>
+      </w:pPr>
+      <w:rPr>
+        <w:rFonts w:ascii="Symbol" w:hAnsi="Symbol" w:cs="Symbol" w:hint="default"/>
+      </w:rPr>
+    </w:lvl>
+    <w:lvl w:ilvl="4">
+      <w:start w:val="1"/>
+      <w:numFmt w:val="bullet"/>
+      <w:lvlText w:val="◦"/>
+      <w:lvlJc w:val="start"/>
+      <w:pPr>
+        <w:tabs>
+          <w:tab w:val="num" w:pos="2160"/>
+        </w:tabs>
+        <w:ind w:start="2160" w:hanging="360"/>
+      </w:pPr>
+      <w:rPr>
+        <w:rFonts w:ascii="OpenSymbol" w:hAnsi="OpenSymbol" w:cs="OpenSymbol" w:hint="default"/>
+      </w:rPr>
+    </w:lvl>
+    <w:lvl w:ilvl="5">
+      <w:start w:val="1"/>
+      <w:numFmt w:val="bullet"/>
+      <w:lvlText w:val="▪"/>
+      <w:lvlJc w:val="start"/>
+      <w:pPr>
+        <w:tabs>
+          <w:tab w:val="num" w:pos="2520"/>
+        </w:tabs>
+        <w:ind w:start="2520" w:hanging="360"/>
+      </w:pPr>
+      <w:rPr>
+        <w:rFonts w:ascii="OpenSymbol" w:hAnsi="OpenSymbol" w:cs="OpenSymbol" w:hint="default"/>
+      </w:rPr>
+    </w:lvl>
+    <w:lvl w:ilvl="6">
+      <w:start w:val="1"/>
+      <w:numFmt w:val="bullet"/>
+      <w:lvlText w:val=""/>
+      <w:lvlJc w:val="start"/>
+      <w:pPr>
+        <w:tabs>
+          <w:tab w:val="num" w:pos="2880"/>
+        </w:tabs>
+        <w:ind w:start="2880" w:hanging="360"/>
+      </w:pPr>
+      <w:rPr>
+        <w:rFonts w:ascii="Symbol" w:hAnsi="Symbol" w:cs="Symbol" w:hint="default"/>
+      </w:rPr>
+    </w:lvl>
+    <w:lvl w:ilvl="7">
+      <w:start w:val="1"/>
+      <w:numFmt w:val="bullet"/>
+      <w:lvlText w:val="◦"/>
+      <w:lvlJc w:val="start"/>
+      <w:pPr>
+        <w:tabs>
+          <w:tab w:val="num" w:pos="3240"/>
+        </w:tabs>
+        <w:ind w:start="3240" w:hanging="360"/>
+      </w:pPr>
+      <w:rPr>
+        <w:rFonts w:ascii="OpenSymbol" w:hAnsi="OpenSymbol" w:cs="OpenSymbol" w:hint="default"/>
+      </w:rPr>
+    </w:lvl>
+    <w:lvl w:ilvl="8">
+      <w:start w:val="1"/>
+      <w:numFmt w:val="bullet"/>
+      <w:lvlText w:val="▪"/>
+      <w:lvlJc w:val="start"/>
+      <w:pPr>
+        <w:tabs>
+          <w:tab w:val="num" w:pos="3600"/>
+        </w:tabs>
+        <w:ind w:start="3600" w:hanging="360"/>
+      </w:pPr>
+      <w:rPr>
+        <w:rFonts w:ascii="OpenSymbol" w:hAnsi="OpenSymbol" w:cs="OpenSymbol" w:hint="default"/>
+      </w:rPr>
+    </w:lvl>
+  </w:abstractNum>
+  <w:abstractNum w:abstractNumId="8">
+    <w:lvl w:ilvl="0">
+      <w:start w:val="1"/>
+      <w:numFmt w:val="none"/>
+      <w:suff w:val="nothing"/>
+      <w:lvlText w:val=""/>
+      <w:lvlJc w:val="start"/>
+      <w:pPr>
+        <w:tabs>
+          <w:tab w:val="num" w:pos="0"/>
+        </w:tabs>
+        <w:ind w:start="0" w:hanging="0"/>
+      </w:pPr>
+    </w:lvl>
+    <w:lvl w:ilvl="1">
+      <w:start w:val="1"/>
+      <w:numFmt w:val="none"/>
+      <w:suff w:val="nothing"/>
+      <w:lvlText w:val=""/>
+      <w:lvlJc w:val="start"/>
+      <w:pPr>
+        <w:tabs>
+          <w:tab w:val="num" w:pos="0"/>
+        </w:tabs>
+        <w:ind w:start="0" w:hanging="0"/>
+      </w:pPr>
+    </w:lvl>
+    <w:lvl w:ilvl="2">
+      <w:start w:val="1"/>
+      <w:numFmt w:val="none"/>
+      <w:suff w:val="nothing"/>
+      <w:lvlText w:val=""/>
+      <w:lvlJc w:val="start"/>
+      <w:pPr>
+        <w:tabs>
+          <w:tab w:val="num" w:pos="0"/>
+        </w:tabs>
+        <w:ind w:start="0" w:hanging="0"/>
+      </w:pPr>
+    </w:lvl>
+    <w:lvl w:ilvl="3">
+      <w:start w:val="1"/>
+      <w:numFmt w:val="none"/>
+      <w:suff w:val="nothing"/>
+      <w:lvlText w:val=""/>
+      <w:lvlJc w:val="start"/>
+      <w:pPr>
+        <w:tabs>
+          <w:tab w:val="num" w:pos="0"/>
+        </w:tabs>
+        <w:ind w:start="0" w:hanging="0"/>
+      </w:pPr>
+    </w:lvl>
+    <w:lvl w:ilvl="4">
+      <w:start w:val="1"/>
+      <w:numFmt w:val="none"/>
+      <w:suff w:val="nothing"/>
+      <w:lvlText w:val=""/>
+      <w:lvlJc w:val="start"/>
+      <w:pPr>
+        <w:tabs>
+          <w:tab w:val="num" w:pos="0"/>
+        </w:tabs>
+        <w:ind w:start="0" w:hanging="0"/>
+      </w:pPr>
+    </w:lvl>
+    <w:lvl w:ilvl="5">
+      <w:start w:val="1"/>
+      <w:numFmt w:val="none"/>
+      <w:suff w:val="nothing"/>
+      <w:lvlText w:val=""/>
+      <w:lvlJc w:val="start"/>
+      <w:pPr>
+        <w:tabs>
+          <w:tab w:val="num" w:pos="0"/>
+        </w:tabs>
+        <w:ind w:start="0" w:hanging="0"/>
+      </w:pPr>
+    </w:lvl>
+    <w:lvl w:ilvl="6">
+      <w:start w:val="1"/>
+      <w:numFmt w:val="none"/>
+      <w:suff w:val="nothing"/>
+      <w:lvlText w:val=""/>
+      <w:lvlJc w:val="start"/>
+      <w:pPr>
+        <w:tabs>
+          <w:tab w:val="num" w:pos="0"/>
+        </w:tabs>
+        <w:ind w:start="0" w:hanging="0"/>
+      </w:pPr>
+    </w:lvl>
+    <w:lvl w:ilvl="7">
+      <w:start w:val="1"/>
+      <w:numFmt w:val="none"/>
+      <w:suff w:val="nothing"/>
+      <w:lvlText w:val=""/>
+      <w:lvlJc w:val="start"/>
+      <w:pPr>
+        <w:tabs>
+          <w:tab w:val="num" w:pos="0"/>
+        </w:tabs>
+        <w:ind w:start="0" w:hanging="0"/>
+      </w:pPr>
+    </w:lvl>
+    <w:lvl w:ilvl="8">
+      <w:start w:val="1"/>
+      <w:numFmt w:val="none"/>
+      <w:suff w:val="nothing"/>
+      <w:lvlText w:val=""/>
+      <w:lvlJc w:val="start"/>
+      <w:pPr>
+        <w:tabs>
+          <w:tab w:val="num" w:pos="0"/>
+        </w:tabs>
+        <w:ind w:start="0" w:hanging="0"/>
+      </w:pPr>
+    </w:lvl>
+  </w:abstractNum>
+  <w:num w:numId="1">
+    <w:abstractNumId w:val="1"/>
+  </w:num>
+  <w:num w:numId="2">
+    <w:abstractNumId w:val="2"/>
+  </w:num>
+  <w:num w:numId="3">
+    <w:abstractNumId w:val="3"/>
+  </w:num>
+  <w:num w:numId="4">
+    <w:abstractNumId w:val="4"/>
+  </w:num>
+  <w:num w:numId="5">
+    <w:abstractNumId w:val="5"/>
+  </w:num>
+  <w:num w:numId="6">
+    <w:abstractNumId w:val="6"/>
+  </w:num>
+  <w:num w:numId="7">
+    <w:abstractNumId w:val="7"/>
+  </w:num>
+  <w:num w:numId="8">
+    <w:abstractNumId w:val="8"/>
+  </w:num>
+</w:numbering>
+</file>
+
 <file path=word/styles.xml><?xml version="1.0" encoding="utf-8"?>
 <w:styles xmlns:w="http://schemas.openxmlformats.org/wordprocessingml/2006/main" xmlns:w14="http://schemas.microsoft.com/office/word/2010/wordml" xmlns:mc="http://schemas.openxmlformats.org/markup-compatibility/2006" mc:Ignorable="w14">
   <w:docDefaults>
@@ -758,7 +3219,6 @@
     </w:rPrDefault>
     <w:pPrDefault>
       <w:pPr>
-        <w:widowControl/>
         <w:suppressAutoHyphens w:val="true"/>
       </w:pPr>
     </w:pPrDefault>
@@ -768,10 +3228,11 @@
     <w:qFormat/>
     <w:pPr>
       <w:widowControl/>
-      <w:kinsoku w:val="true"/>
-      <w:overflowPunct w:val="true"/>
-      <w:autoSpaceDE w:val="true"/>
+      <w:suppressAutoHyphens w:val="true"/>
+      <w:overflowPunct w:val="false"/>
       <w:bidi w:val="0"/>
+      <w:spacing w:before="0" w:after="0"/>
+      <w:jc w:val="start"/>
     </w:pPr>
     <w:rPr>
       <w:rFonts w:ascii="Liberation Serif" w:hAnsi="Liberation Serif" w:eastAsia="Noto Serif CJK SC" w:cs="Noto Sans Devanagari"/>
@@ -781,6 +3242,18 @@
       <w:szCs w:val="24"/>
       <w:lang w:val="es-AR" w:eastAsia="zh-CN" w:bidi="hi-IN"/>
     </w:rPr>
+  </w:style>
+  <w:style w:type="character" w:styleId="Bullets">
+    <w:name w:val="Bullets"/>
+    <w:qFormat/>
+    <w:rPr>
+      <w:rFonts w:ascii="OpenSymbol" w:hAnsi="OpenSymbol" w:eastAsia="OpenSymbol" w:cs="OpenSymbol"/>
+    </w:rPr>
+  </w:style>
+  <w:style w:type="character" w:styleId="NumberingSymbols">
+    <w:name w:val="Numbering Symbols"/>
+    <w:qFormat/>
+    <w:rPr/>
   </w:style>
   <w:style w:type="paragraph" w:styleId="Heading">
     <w:name w:val="Heading"/>

</xml_diff>